<commit_message>
Ajout des cours Apache et Apache sécurisé
</commit_message>
<xml_diff>
--- a/pages-de-garde.docx
+++ b/pages-de-garde.docx
@@ -6,6 +6,58 @@
       <w:pPr>
         <w:jc w:val="center"/>
       </w:pPr>
+    </w:p>
+    <w:p>
+      <w:pPr>
+        <w:jc w:val="center"/>
+      </w:pPr>
+      <w:r>
+        <w:rPr>
+          <w:noProof/>
+          <w:lang w:eastAsia="fr-FR"/>
+        </w:rPr>
+        <w:drawing>
+          <wp:inline distT="0" distB="0" distL="0" distR="0" wp14:anchorId="0A5ED755" wp14:editId="73778FB3">
+            <wp:extent cx="3250794" cy="3250794"/>
+            <wp:effectExtent l="0" t="0" r="6985" b="6985"/>
+            <wp:docPr id="1" name="Image 1"/>
+            <wp:cNvGraphicFramePr>
+              <a:graphicFrameLocks xmlns:a="http://schemas.openxmlformats.org/drawingml/2006/main" noChangeAspect="1"/>
+            </wp:cNvGraphicFramePr>
+            <a:graphic xmlns:a="http://schemas.openxmlformats.org/drawingml/2006/main">
+              <a:graphicData uri="http://schemas.openxmlformats.org/drawingml/2006/picture">
+                <pic:pic xmlns:pic="http://schemas.openxmlformats.org/drawingml/2006/picture">
+                  <pic:nvPicPr>
+                    <pic:cNvPr id="0" name="logo-formatux.png"/>
+                    <pic:cNvPicPr/>
+                  </pic:nvPicPr>
+                  <pic:blipFill>
+                    <a:blip r:embed="rId5">
+                      <a:extLst>
+                        <a:ext uri="{28A0092B-C50C-407E-A947-70E740481C1C}">
+                          <a14:useLocalDpi xmlns:a14="http://schemas.microsoft.com/office/drawing/2010/main" val="0"/>
+                        </a:ext>
+                      </a:extLst>
+                    </a:blip>
+                    <a:stretch>
+                      <a:fillRect/>
+                    </a:stretch>
+                  </pic:blipFill>
+                  <pic:spPr>
+                    <a:xfrm>
+                      <a:off x="0" y="0"/>
+                      <a:ext cx="3250794" cy="3250794"/>
+                    </a:xfrm>
+                    <a:prstGeom prst="rect">
+                      <a:avLst/>
+                    </a:prstGeom>
+                  </pic:spPr>
+                </pic:pic>
+              </a:graphicData>
+            </a:graphic>
+          </wp:inline>
+        </w:drawing>
+      </w:r>
     </w:p>
     <w:p>
       <w:pPr>
@@ -19,15 +71,15 @@
         <mc:AlternateContent>
           <mc:Choice Requires="wps">
             <w:drawing>
-              <wp:anchor distT="0" distB="0" distL="114300" distR="114300" simplePos="0" relativeHeight="251659264" behindDoc="0" locked="0" layoutInCell="1" allowOverlap="1" wp14:anchorId="2291FFDD" wp14:editId="5611853E">
+              <wp:anchor distT="0" distB="0" distL="114300" distR="114300" simplePos="0" relativeHeight="251659264" behindDoc="0" locked="0" layoutInCell="1" allowOverlap="1" wp14:anchorId="2E13949E" wp14:editId="403946BE">
                 <wp:simplePos x="0" y="0"/>
                 <wp:positionH relativeFrom="column">
-                  <wp:posOffset>-900430</wp:posOffset>
+                  <wp:posOffset>-890270</wp:posOffset>
                 </wp:positionH>
                 <wp:positionV relativeFrom="paragraph">
-                  <wp:posOffset>3630676</wp:posOffset>
+                  <wp:posOffset>222885</wp:posOffset>
                 </wp:positionV>
-                <wp:extent cx="6372860" cy="2002155"/>
+                <wp:extent cx="5923280" cy="2002155"/>
                 <wp:effectExtent l="0" t="0" r="0" b="0"/>
                 <wp:wrapNone/>
                 <wp:docPr id="17413" name="Rectangle 5"/>
@@ -43,7 +95,7 @@
                       <wps:spPr bwMode="auto">
                         <a:xfrm>
                           <a:off x="0" y="0"/>
-                          <a:ext cx="6372860" cy="2002155"/>
+                          <a:ext cx="5923280" cy="2002155"/>
                         </a:xfrm>
                         <a:prstGeom prst="rect">
                           <a:avLst/>
@@ -109,7 +161,21 @@
                                 <w:sz w:val="56"/>
                                 <w:szCs w:val="56"/>
                               </w:rPr>
-                              <w:t>FORMATUX</w:t>
+                              <w:t>FOR</w:t>
+                            </w:r>
+                            <w:bookmarkStart w:id="0" w:name="_GoBack"/>
+                            <w:bookmarkEnd w:id="0"/>
+                            <w:r>
+                              <w:rPr>
+                                <w:rFonts w:ascii="Verdana" w:hAnsi="Verdana" w:cs="Verdana"/>
+                                <w:b/>
+                                <w:bCs/>
+                                <w:color w:val="333399"/>
+                                <w:kern w:val="24"/>
+                                <w:sz w:val="56"/>
+                                <w:szCs w:val="56"/>
+                              </w:rPr>
+                              <w:t>MATUX</w:t>
                             </w:r>
                             <w:r>
                               <w:rPr>
@@ -179,7 +245,7 @@
           </mc:Choice>
           <mc:Fallback>
             <w:pict>
-              <v:rect id="Rectangle 5" o:spid="_x0000_s1026" style="position:absolute;left:0;text-align:left;margin-left:-70.9pt;margin-top:285.9pt;width:501.8pt;height:157.65pt;z-index:251659264;visibility:visible;mso-wrap-style:square;mso-width-percent:0;mso-height-percent:0;mso-wrap-distance-left:9pt;mso-wrap-distance-top:0;mso-wrap-distance-right:9pt;mso-wrap-distance-bottom:0;mso-position-horizontal:absolute;mso-position-horizontal-relative:text;mso-position-vertical:absolute;mso-position-vertical-relative:text;mso-width-percent:0;mso-height-percent:0;mso-width-relative:margin;mso-height-relative:margin;v-text-anchor:middle" o:gfxdata="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" filled="f" fillcolor="#4f81bd [3204]" stroked="f" strokecolor="black [3213]">
+              <v:rect id="Rectangle 5" o:spid="_x0000_s1026" style="position:absolute;left:0;text-align:left;margin-left:-70.1pt;margin-top:17.55pt;width:466.4pt;height:157.65pt;z-index:251659264;visibility:visible;mso-wrap-style:square;mso-width-percent:0;mso-height-percent:0;mso-wrap-distance-left:9pt;mso-wrap-distance-top:0;mso-wrap-distance-right:9pt;mso-wrap-distance-bottom:0;mso-position-horizontal:absolute;mso-position-horizontal-relative:text;mso-position-vertical:absolute;mso-position-vertical-relative:text;mso-width-percent:0;mso-height-percent:0;mso-width-relative:margin;mso-height-relative:margin;v-text-anchor:middle" o:gfxdata="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" filled="f" fillcolor="#4f81bd [3204]" stroked="f" strokecolor="black [3213]">
                 <v:shadow color="#eeece1 [3214]"/>
                 <v:textbox>
                   <w:txbxContent>
@@ -208,7 +274,21 @@
                           <w:sz w:val="56"/>
                           <w:szCs w:val="56"/>
                         </w:rPr>
-                        <w:t>FORMATUX</w:t>
+                        <w:t>FOR</w:t>
+                      </w:r>
+                      <w:bookmarkStart w:id="1" w:name="_GoBack"/>
+                      <w:bookmarkEnd w:id="1"/>
+                      <w:r>
+                        <w:rPr>
+                          <w:rFonts w:ascii="Verdana" w:hAnsi="Verdana" w:cs="Verdana"/>
+                          <w:b/>
+                          <w:bCs/>
+                          <w:color w:val="333399"/>
+                          <w:kern w:val="24"/>
+                          <w:sz w:val="56"/>
+                          <w:szCs w:val="56"/>
+                        </w:rPr>
+                        <w:t>MATUX</w:t>
                       </w:r>
                       <w:r>
                         <w:rPr>
@@ -266,63 +346,6 @@
           </mc:Fallback>
         </mc:AlternateContent>
       </w:r>
-      <w:r>
-        <w:rPr>
-          <w:noProof/>
-          <w:lang w:eastAsia="fr-FR"/>
-        </w:rPr>
-        <w:drawing>
-          <wp:inline distT="0" distB="0" distL="0" distR="0" wp14:anchorId="36F7E14F" wp14:editId="5E8B56E9">
-            <wp:extent cx="3250794" cy="3250794"/>
-            <wp:effectExtent l="0" t="0" r="6985" b="6985"/>
-            <wp:docPr id="1" name="Image 1"/>
-            <wp:cNvGraphicFramePr>
-              <a:graphicFrameLocks xmlns:a="http://schemas.openxmlformats.org/drawingml/2006/main" noChangeAspect="1"/>
-            </wp:cNvGraphicFramePr>
-            <a:graphic xmlns:a="http://schemas.openxmlformats.org/drawingml/2006/main">
-              <a:graphicData uri="http://schemas.openxmlformats.org/drawingml/2006/picture">
-                <pic:pic xmlns:pic="http://schemas.openxmlformats.org/drawingml/2006/picture">
-                  <pic:nvPicPr>
-                    <pic:cNvPr id="0" name="logo-formatux.png"/>
-                    <pic:cNvPicPr/>
-                  </pic:nvPicPr>
-                  <pic:blipFill>
-                    <a:blip r:embed="rId5">
-                      <a:extLst>
-                        <a:ext uri="{28A0092B-C50C-407E-A947-70E740481C1C}">
-                          <a14:useLocalDpi xmlns:a14="http://schemas.microsoft.com/office/drawing/2010/main" val="0"/>
-                        </a:ext>
-                      </a:extLst>
-                    </a:blip>
-                    <a:stretch>
-                      <a:fillRect/>
-                    </a:stretch>
-                  </pic:blipFill>
-                  <pic:spPr>
-                    <a:xfrm>
-                      <a:off x="0" y="0"/>
-                      <a:ext cx="3250794" cy="3250794"/>
-                    </a:xfrm>
-                    <a:prstGeom prst="rect">
-                      <a:avLst/>
-                    </a:prstGeom>
-                  </pic:spPr>
-                </pic:pic>
-              </a:graphicData>
-            </a:graphic>
-          </wp:inline>
-        </w:drawing>
-      </w:r>
-    </w:p>
-    <w:p>
-      <w:pPr>
-        <w:jc w:val="center"/>
-      </w:pPr>
-    </w:p>
-    <w:p>
-      <w:pPr>
-        <w:jc w:val="center"/>
-      </w:pPr>
     </w:p>
     <w:p>
       <w:pPr>
@@ -430,11 +453,6 @@
       <w:pPr>
         <w:jc w:val="center"/>
       </w:pPr>
-    </w:p>
-    <w:p>
-      <w:pPr>
-        <w:jc w:val="center"/>
-      </w:pPr>
       <w:r>
         <w:rPr>
           <w:noProof/>
@@ -443,15 +461,15 @@
         <mc:AlternateContent>
           <mc:Choice Requires="wps">
             <w:drawing>
-              <wp:anchor distT="0" distB="0" distL="114300" distR="114300" simplePos="0" relativeHeight="251661312" behindDoc="0" locked="0" layoutInCell="1" allowOverlap="1" wp14:anchorId="51E0F7CC" wp14:editId="3E8F370F">
+              <wp:anchor distT="0" distB="0" distL="114300" distR="114300" simplePos="0" relativeHeight="251661312" behindDoc="0" locked="0" layoutInCell="1" allowOverlap="1" wp14:anchorId="084A72F7" wp14:editId="2B29269A">
                 <wp:simplePos x="0" y="0"/>
                 <wp:positionH relativeFrom="column">
-                  <wp:posOffset>-900049</wp:posOffset>
+                  <wp:posOffset>-900430</wp:posOffset>
                 </wp:positionH>
                 <wp:positionV relativeFrom="paragraph">
-                  <wp:posOffset>49530</wp:posOffset>
+                  <wp:posOffset>222885</wp:posOffset>
                 </wp:positionV>
-                <wp:extent cx="6372860" cy="2002155"/>
+                <wp:extent cx="5923280" cy="2002155"/>
                 <wp:effectExtent l="0" t="0" r="0" b="0"/>
                 <wp:wrapNone/>
                 <wp:docPr id="4" name="Rectangle 5"/>
@@ -467,7 +485,7 @@
                       <wps:spPr bwMode="auto">
                         <a:xfrm>
                           <a:off x="0" y="0"/>
-                          <a:ext cx="6372860" cy="2002155"/>
+                          <a:ext cx="5923280" cy="2002155"/>
                         </a:xfrm>
                         <a:prstGeom prst="rect">
                           <a:avLst/>
@@ -602,7 +620,7 @@
           </mc:Choice>
           <mc:Fallback>
             <w:pict>
-              <v:rect id="_x0000_s1027" style="position:absolute;left:0;text-align:left;margin-left:-70.85pt;margin-top:3.9pt;width:501.8pt;height:157.65pt;z-index:251661312;visibility:visible;mso-wrap-style:square;mso-width-percent:0;mso-height-percent:0;mso-wrap-distance-left:9pt;mso-wrap-distance-top:0;mso-wrap-distance-right:9pt;mso-wrap-distance-bottom:0;mso-position-horizontal:absolute;mso-position-horizontal-relative:text;mso-position-vertical:absolute;mso-position-vertical-relative:text;mso-width-percent:0;mso-height-percent:0;mso-width-relative:margin;mso-height-relative:margin;v-text-anchor:middle" o:gfxdata="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" filled="f" fillcolor="#4f81bd [3204]" stroked="f" strokecolor="black [3213]">
+              <v:rect id="_x0000_s1027" style="position:absolute;left:0;text-align:left;margin-left:-70.9pt;margin-top:17.55pt;width:466.4pt;height:157.65pt;z-index:251661312;visibility:visible;mso-wrap-style:square;mso-width-percent:0;mso-height-percent:0;mso-wrap-distance-left:9pt;mso-wrap-distance-top:0;mso-wrap-distance-right:9pt;mso-wrap-distance-bottom:0;mso-position-horizontal:absolute;mso-position-horizontal-relative:text;mso-position-vertical:absolute;mso-position-vertical-relative:text;mso-width-percent:0;mso-height-percent:0;mso-width-relative:margin;mso-height-relative:margin;v-text-anchor:middle" o:gfxdata="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" filled="f" fillcolor="#4f81bd [3204]" stroked="f" strokecolor="black [3213]">
                 <v:shadow color="#eeece1 [3214]"/>
                 <v:textbox>
                   <w:txbxContent>
@@ -749,7 +767,7 @@
           <w:lang w:eastAsia="fr-FR"/>
         </w:rPr>
         <w:drawing>
-          <wp:inline distT="0" distB="0" distL="0" distR="0" wp14:anchorId="5B0DB146" wp14:editId="3756BD38">
+          <wp:inline distT="0" distB="0" distL="0" distR="0" wp14:anchorId="21BF2397" wp14:editId="3CC50E07">
             <wp:extent cx="3250794" cy="3250794"/>
             <wp:effectExtent l="0" t="0" r="6985" b="6985"/>
             <wp:docPr id="3" name="Image 3"/>
@@ -808,15 +826,15 @@
         <mc:AlternateContent>
           <mc:Choice Requires="wps">
             <w:drawing>
-              <wp:anchor distT="0" distB="0" distL="114300" distR="114300" simplePos="0" relativeHeight="251663360" behindDoc="0" locked="0" layoutInCell="1" allowOverlap="1" wp14:anchorId="3BCCF3B8" wp14:editId="40AE9CAE">
+              <wp:anchor distT="0" distB="0" distL="114300" distR="114300" simplePos="0" relativeHeight="251663360" behindDoc="0" locked="0" layoutInCell="1" allowOverlap="1" wp14:anchorId="6212ECC2" wp14:editId="0B11B176">
                 <wp:simplePos x="0" y="0"/>
                 <wp:positionH relativeFrom="column">
-                  <wp:posOffset>-903224</wp:posOffset>
+                  <wp:posOffset>-890270</wp:posOffset>
                 </wp:positionH>
                 <wp:positionV relativeFrom="paragraph">
-                  <wp:posOffset>49530</wp:posOffset>
+                  <wp:posOffset>224790</wp:posOffset>
                 </wp:positionV>
-                <wp:extent cx="6372860" cy="2002155"/>
+                <wp:extent cx="5923280" cy="2002155"/>
                 <wp:effectExtent l="0" t="0" r="0" b="0"/>
                 <wp:wrapNone/>
                 <wp:docPr id="5" name="Rectangle 5"/>
@@ -832,7 +850,7 @@
                       <wps:spPr bwMode="auto">
                         <a:xfrm>
                           <a:off x="0" y="0"/>
-                          <a:ext cx="6372860" cy="2002155"/>
+                          <a:ext cx="5923280" cy="2002155"/>
                         </a:xfrm>
                         <a:prstGeom prst="rect">
                           <a:avLst/>
@@ -964,7 +982,7 @@
           </mc:Choice>
           <mc:Fallback>
             <w:pict>
-              <v:rect id="_x0000_s1028" style="position:absolute;left:0;text-align:left;margin-left:-71.1pt;margin-top:3.9pt;width:501.8pt;height:157.65pt;z-index:251663360;visibility:visible;mso-wrap-style:square;mso-width-percent:0;mso-height-percent:0;mso-wrap-distance-left:9pt;mso-wrap-distance-top:0;mso-wrap-distance-right:9pt;mso-wrap-distance-bottom:0;mso-position-horizontal:absolute;mso-position-horizontal-relative:text;mso-position-vertical:absolute;mso-position-vertical-relative:text;mso-width-percent:0;mso-height-percent:0;mso-width-relative:margin;mso-height-relative:margin;v-text-anchor:middle" o:gfxdata="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" filled="f" fillcolor="#4f81bd [3204]" stroked="f" strokecolor="black [3213]">
+              <v:rect id="_x0000_s1028" style="position:absolute;left:0;text-align:left;margin-left:-70.1pt;margin-top:17.7pt;width:466.4pt;height:157.65pt;z-index:251663360;visibility:visible;mso-wrap-style:square;mso-width-percent:0;mso-height-percent:0;mso-wrap-distance-left:9pt;mso-wrap-distance-top:0;mso-wrap-distance-right:9pt;mso-wrap-distance-bottom:0;mso-position-horizontal:absolute;mso-position-horizontal-relative:text;mso-position-vertical:absolute;mso-position-vertical-relative:text;mso-width-percent:0;mso-height-percent:0;mso-width-relative:margin;mso-height-relative:margin;v-text-anchor:middle" o:gfxdata="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" filled="f" fillcolor="#4f81bd [3204]" stroked="f" strokecolor="black [3213]">
                 <v:shadow color="#eeece1 [3214]"/>
                 <v:textbox>
                   <w:txbxContent>
@@ -1047,11 +1065,6 @@
           </mc:Fallback>
         </mc:AlternateContent>
       </w:r>
-    </w:p>
-    <w:p>
-      <w:pPr>
-        <w:jc w:val="center"/>
-      </w:pPr>
     </w:p>
     <w:p>
       <w:pPr>
@@ -1154,11 +1167,6 @@
       <w:pPr>
         <w:jc w:val="center"/>
       </w:pPr>
-    </w:p>
-    <w:p>
-      <w:pPr>
-        <w:jc w:val="center"/>
-      </w:pPr>
       <w:r>
         <w:rPr>
           <w:noProof/>
@@ -1167,15 +1175,15 @@
         <mc:AlternateContent>
           <mc:Choice Requires="wps">
             <w:drawing>
-              <wp:anchor distT="0" distB="0" distL="114300" distR="114300" simplePos="0" relativeHeight="251665408" behindDoc="0" locked="0" layoutInCell="1" allowOverlap="1" wp14:anchorId="4FB38DE3" wp14:editId="365726F7">
+              <wp:anchor distT="0" distB="0" distL="114300" distR="114300" simplePos="0" relativeHeight="251665408" behindDoc="0" locked="0" layoutInCell="1" allowOverlap="1" wp14:anchorId="50453EF7" wp14:editId="0B8D6692">
                 <wp:simplePos x="0" y="0"/>
                 <wp:positionH relativeFrom="column">
-                  <wp:posOffset>-901700</wp:posOffset>
+                  <wp:posOffset>-900430</wp:posOffset>
                 </wp:positionH>
                 <wp:positionV relativeFrom="paragraph">
-                  <wp:posOffset>154686</wp:posOffset>
+                  <wp:posOffset>212725</wp:posOffset>
                 </wp:positionV>
-                <wp:extent cx="6372860" cy="2002155"/>
+                <wp:extent cx="5953760" cy="2002155"/>
                 <wp:effectExtent l="0" t="0" r="0" b="0"/>
                 <wp:wrapNone/>
                 <wp:docPr id="7" name="Rectangle 7"/>
@@ -1191,7 +1199,7 @@
                       <wps:spPr bwMode="auto">
                         <a:xfrm>
                           <a:off x="0" y="0"/>
-                          <a:ext cx="6372860" cy="2002155"/>
+                          <a:ext cx="5953760" cy="2002155"/>
                         </a:xfrm>
                         <a:prstGeom prst="rect">
                           <a:avLst/>
@@ -1301,30 +1309,8 @@
                                 <w:sz w:val="56"/>
                                 <w:szCs w:val="56"/>
                               </w:rPr>
-                              <w:t>L</w:t>
+                              <w:t>La sécurité</w:t>
                             </w:r>
-                            <w:r>
-                              <w:rPr>
-                                <w:rFonts w:ascii="Verdana" w:hAnsi="Verdana" w:cs="Verdana"/>
-                                <w:color w:val="333399"/>
-                                <w:kern w:val="24"/>
-                                <w:sz w:val="56"/>
-                                <w:szCs w:val="56"/>
-                              </w:rPr>
-                              <w:t xml:space="preserve">a </w:t>
-                            </w:r>
-                            <w:proofErr w:type="spellStart"/>
-                            <w:r>
-                              <w:rPr>
-                                <w:rFonts w:ascii="Verdana" w:hAnsi="Verdana" w:cs="Verdana"/>
-                                <w:color w:val="333399"/>
-                                <w:kern w:val="24"/>
-                                <w:sz w:val="56"/>
-                                <w:szCs w:val="56"/>
-                              </w:rPr>
-                              <w:t>sécurité</w:t>
-                            </w:r>
-                            <w:proofErr w:type="spellEnd"/>
                           </w:p>
                         </w:txbxContent>
                       </wps:txbx>
@@ -1345,7 +1331,7 @@
           </mc:Choice>
           <mc:Fallback>
             <w:pict>
-              <v:rect id="Rectangle 7" o:spid="_x0000_s1029" style="position:absolute;left:0;text-align:left;margin-left:-71pt;margin-top:12.2pt;width:501.8pt;height:157.65pt;z-index:251665408;visibility:visible;mso-wrap-style:square;mso-width-percent:0;mso-height-percent:0;mso-wrap-distance-left:9pt;mso-wrap-distance-top:0;mso-wrap-distance-right:9pt;mso-wrap-distance-bottom:0;mso-position-horizontal:absolute;mso-position-horizontal-relative:text;mso-position-vertical:absolute;mso-position-vertical-relative:text;mso-width-percent:0;mso-height-percent:0;mso-width-relative:margin;mso-height-relative:margin;v-text-anchor:middle" o:gfxdata="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" filled="f" fillcolor="#4f81bd [3204]" stroked="f" strokecolor="black [3213]">
+              <v:rect id="Rectangle 7" o:spid="_x0000_s1029" style="position:absolute;left:0;text-align:left;margin-left:-70.9pt;margin-top:16.75pt;width:468.8pt;height:157.65pt;z-index:251665408;visibility:visible;mso-wrap-style:square;mso-width-percent:0;mso-height-percent:0;mso-wrap-distance-left:9pt;mso-wrap-distance-top:0;mso-wrap-distance-right:9pt;mso-wrap-distance-bottom:0;mso-position-horizontal:absolute;mso-position-horizontal-relative:text;mso-position-vertical:absolute;mso-position-vertical-relative:text;mso-width-percent:0;mso-height-percent:0;mso-width-relative:margin;mso-height-relative:margin;v-text-anchor:middle" o:gfxdata="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" filled="f" fillcolor="#4f81bd [3204]" stroked="f" strokecolor="black [3213]">
                 <v:shadow color="#eeece1 [3214]"/>
                 <v:textbox>
                   <w:txbxContent>
@@ -1418,30 +1404,8 @@
                           <w:sz w:val="56"/>
                           <w:szCs w:val="56"/>
                         </w:rPr>
-                        <w:t>L</w:t>
+                        <w:t>La sécurité</w:t>
                       </w:r>
-                      <w:r>
-                        <w:rPr>
-                          <w:rFonts w:ascii="Verdana" w:hAnsi="Verdana" w:cs="Verdana"/>
-                          <w:color w:val="333399"/>
-                          <w:kern w:val="24"/>
-                          <w:sz w:val="56"/>
-                          <w:szCs w:val="56"/>
-                        </w:rPr>
-                        <w:t xml:space="preserve">a </w:t>
-                      </w:r>
-                      <w:proofErr w:type="spellStart"/>
-                      <w:r>
-                        <w:rPr>
-                          <w:rFonts w:ascii="Verdana" w:hAnsi="Verdana" w:cs="Verdana"/>
-                          <w:color w:val="333399"/>
-                          <w:kern w:val="24"/>
-                          <w:sz w:val="56"/>
-                          <w:szCs w:val="56"/>
-                        </w:rPr>
-                        <w:t>sécurité</w:t>
-                      </w:r>
-                      <w:proofErr w:type="spellEnd"/>
                     </w:p>
                   </w:txbxContent>
                 </v:textbox>
@@ -1511,7 +1475,7 @@
           <w:lang w:eastAsia="fr-FR"/>
         </w:rPr>
         <w:drawing>
-          <wp:inline distT="0" distB="0" distL="0" distR="0" wp14:anchorId="7CBA8F24" wp14:editId="1C1255BC">
+          <wp:inline distT="0" distB="0" distL="0" distR="0" wp14:anchorId="4AA4A48A" wp14:editId="29491023">
             <wp:extent cx="3250794" cy="3250794"/>
             <wp:effectExtent l="0" t="0" r="6985" b="6985"/>
             <wp:docPr id="8" name="Image 8"/>
@@ -1557,11 +1521,6 @@
       <w:pPr>
         <w:jc w:val="center"/>
       </w:pPr>
-    </w:p>
-    <w:p>
-      <w:pPr>
-        <w:jc w:val="center"/>
-      </w:pPr>
       <w:r>
         <w:rPr>
           <w:noProof/>
@@ -1570,15 +1529,15 @@
         <mc:AlternateContent>
           <mc:Choice Requires="wps">
             <w:drawing>
-              <wp:anchor distT="0" distB="0" distL="114300" distR="114300" simplePos="0" relativeHeight="251667456" behindDoc="0" locked="0" layoutInCell="1" allowOverlap="1" wp14:anchorId="6994A3B2" wp14:editId="0658DFC0">
+              <wp:anchor distT="0" distB="0" distL="114300" distR="114300" simplePos="0" relativeHeight="251667456" behindDoc="0" locked="0" layoutInCell="1" allowOverlap="1" wp14:anchorId="0FC5D109" wp14:editId="32F0F9AC">
                 <wp:simplePos x="0" y="0"/>
                 <wp:positionH relativeFrom="column">
-                  <wp:posOffset>-913130</wp:posOffset>
+                  <wp:posOffset>-910590</wp:posOffset>
                 </wp:positionH>
                 <wp:positionV relativeFrom="paragraph">
-                  <wp:posOffset>201930</wp:posOffset>
+                  <wp:posOffset>202565</wp:posOffset>
                 </wp:positionV>
-                <wp:extent cx="6372860" cy="2002155"/>
+                <wp:extent cx="5915660" cy="2002155"/>
                 <wp:effectExtent l="0" t="0" r="0" b="0"/>
                 <wp:wrapNone/>
                 <wp:docPr id="10" name="Rectangle 10"/>
@@ -1594,7 +1553,7 @@
                       <wps:spPr bwMode="auto">
                         <a:xfrm>
                           <a:off x="0" y="0"/>
-                          <a:ext cx="6372860" cy="2002155"/>
+                          <a:ext cx="5915660" cy="2002155"/>
                         </a:xfrm>
                         <a:prstGeom prst="rect">
                           <a:avLst/>
@@ -1704,17 +1663,7 @@
                                 <w:sz w:val="56"/>
                                 <w:szCs w:val="56"/>
                               </w:rPr>
-                              <w:t>Le</w:t>
-                            </w:r>
-                            <w:r>
-                              <w:rPr>
-                                <w:rFonts w:ascii="Verdana" w:hAnsi="Verdana" w:cs="Verdana"/>
-                                <w:color w:val="333399"/>
-                                <w:kern w:val="24"/>
-                                <w:sz w:val="56"/>
-                                <w:szCs w:val="56"/>
-                              </w:rPr>
-                              <w:t>s commandes avancées</w:t>
+                              <w:t>Les commandes avancées</w:t>
                             </w:r>
                           </w:p>
                         </w:txbxContent>
@@ -1736,7 +1685,7 @@
           </mc:Choice>
           <mc:Fallback>
             <w:pict>
-              <v:rect id="Rectangle 10" o:spid="_x0000_s1030" style="position:absolute;left:0;text-align:left;margin-left:-71.9pt;margin-top:15.9pt;width:501.8pt;height:157.65pt;z-index:251667456;visibility:visible;mso-wrap-style:square;mso-width-percent:0;mso-height-percent:0;mso-wrap-distance-left:9pt;mso-wrap-distance-top:0;mso-wrap-distance-right:9pt;mso-wrap-distance-bottom:0;mso-position-horizontal:absolute;mso-position-horizontal-relative:text;mso-position-vertical:absolute;mso-position-vertical-relative:text;mso-width-percent:0;mso-height-percent:0;mso-width-relative:margin;mso-height-relative:margin;v-text-anchor:middle" o:gfxdata="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" filled="f" fillcolor="#4f81bd [3204]" stroked="f" strokecolor="black [3213]">
+              <v:rect id="Rectangle 10" o:spid="_x0000_s1030" style="position:absolute;left:0;text-align:left;margin-left:-71.7pt;margin-top:15.95pt;width:465.8pt;height:157.65pt;z-index:251667456;visibility:visible;mso-wrap-style:square;mso-width-percent:0;mso-height-percent:0;mso-wrap-distance-left:9pt;mso-wrap-distance-top:0;mso-wrap-distance-right:9pt;mso-wrap-distance-bottom:0;mso-position-horizontal:absolute;mso-position-horizontal-relative:text;mso-position-vertical:absolute;mso-position-vertical-relative:text;mso-width-percent:0;mso-height-percent:0;mso-width-relative:margin;mso-height-relative:margin;v-text-anchor:middle" o:gfxdata="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" filled="f" fillcolor="#4f81bd [3204]" stroked="f" strokecolor="black [3213]">
                 <v:shadow color="#eeece1 [3214]"/>
                 <v:textbox>
                   <w:txbxContent>
@@ -1809,17 +1758,7 @@
                           <w:sz w:val="56"/>
                           <w:szCs w:val="56"/>
                         </w:rPr>
-                        <w:t>Le</w:t>
-                      </w:r>
-                      <w:r>
-                        <w:rPr>
-                          <w:rFonts w:ascii="Verdana" w:hAnsi="Verdana" w:cs="Verdana"/>
-                          <w:color w:val="333399"/>
-                          <w:kern w:val="24"/>
-                          <w:sz w:val="56"/>
-                          <w:szCs w:val="56"/>
-                        </w:rPr>
-                        <w:t>s commandes avancées</w:t>
+                        <w:t>Les commandes avancées</w:t>
                       </w:r>
                     </w:p>
                   </w:txbxContent>
@@ -1890,7 +1829,7 @@
           <w:lang w:eastAsia="fr-FR"/>
         </w:rPr>
         <w:drawing>
-          <wp:inline distT="0" distB="0" distL="0" distR="0" wp14:anchorId="1A8C7470" wp14:editId="195B9C32">
+          <wp:inline distT="0" distB="0" distL="0" distR="0" wp14:anchorId="61A70630" wp14:editId="5FA53CF2">
             <wp:extent cx="3250794" cy="3250794"/>
             <wp:effectExtent l="0" t="0" r="6985" b="6985"/>
             <wp:docPr id="9" name="Image 9"/>
@@ -1936,16 +1875,6 @@
       <w:pPr>
         <w:jc w:val="center"/>
       </w:pPr>
-    </w:p>
-    <w:p>
-      <w:pPr>
-        <w:jc w:val="center"/>
-      </w:pPr>
-    </w:p>
-    <w:p>
-      <w:pPr>
-        <w:jc w:val="center"/>
-      </w:pPr>
       <w:r>
         <w:rPr>
           <w:noProof/>
@@ -1954,15 +1883,15 @@
         <mc:AlternateContent>
           <mc:Choice Requires="wps">
             <w:drawing>
-              <wp:anchor distT="0" distB="0" distL="114300" distR="114300" simplePos="0" relativeHeight="251669504" behindDoc="0" locked="0" layoutInCell="1" allowOverlap="1" wp14:anchorId="3E5F398F" wp14:editId="663001F5">
+              <wp:anchor distT="0" distB="0" distL="114300" distR="114300" simplePos="0" relativeHeight="251669504" behindDoc="0" locked="0" layoutInCell="1" allowOverlap="1" wp14:anchorId="702F5A3C" wp14:editId="63A5ADC0">
                 <wp:simplePos x="0" y="0"/>
                 <wp:positionH relativeFrom="column">
-                  <wp:posOffset>-902970</wp:posOffset>
+                  <wp:posOffset>-890270</wp:posOffset>
                 </wp:positionH>
                 <wp:positionV relativeFrom="paragraph">
-                  <wp:posOffset>635</wp:posOffset>
+                  <wp:posOffset>212725</wp:posOffset>
                 </wp:positionV>
-                <wp:extent cx="6372860" cy="2002155"/>
+                <wp:extent cx="5913120" cy="2002155"/>
                 <wp:effectExtent l="0" t="0" r="0" b="0"/>
                 <wp:wrapNone/>
                 <wp:docPr id="11" name="Rectangle 11"/>
@@ -1978,7 +1907,7 @@
                       <wps:spPr bwMode="auto">
                         <a:xfrm>
                           <a:off x="0" y="0"/>
-                          <a:ext cx="6372860" cy="2002155"/>
+                          <a:ext cx="5913120" cy="2002155"/>
                         </a:xfrm>
                         <a:prstGeom prst="rect">
                           <a:avLst/>
@@ -2088,19 +2017,7 @@
                                 <w:sz w:val="56"/>
                                 <w:szCs w:val="56"/>
                               </w:rPr>
-                              <w:t>Les outils</w:t>
-                            </w:r>
-                            <w:bookmarkStart w:id="0" w:name="_GoBack"/>
-                            <w:bookmarkEnd w:id="0"/>
-                            <w:r>
-                              <w:rPr>
-                                <w:rFonts w:ascii="Verdana" w:hAnsi="Verdana" w:cs="Verdana"/>
-                                <w:color w:val="333399"/>
-                                <w:kern w:val="24"/>
-                                <w:sz w:val="56"/>
-                                <w:szCs w:val="56"/>
-                              </w:rPr>
-                              <w:t xml:space="preserve"> </w:t>
+                              <w:t xml:space="preserve">Les outils </w:t>
                             </w:r>
                             <w:proofErr w:type="spellStart"/>
                             <w:r>
@@ -2134,7 +2051,7 @@
           </mc:Choice>
           <mc:Fallback>
             <w:pict>
-              <v:rect id="Rectangle 11" o:spid="_x0000_s1031" style="position:absolute;left:0;text-align:left;margin-left:-71.1pt;margin-top:.05pt;width:501.8pt;height:157.65pt;z-index:251669504;visibility:visible;mso-wrap-style:square;mso-width-percent:0;mso-height-percent:0;mso-wrap-distance-left:9pt;mso-wrap-distance-top:0;mso-wrap-distance-right:9pt;mso-wrap-distance-bottom:0;mso-position-horizontal:absolute;mso-position-horizontal-relative:text;mso-position-vertical:absolute;mso-position-vertical-relative:text;mso-width-percent:0;mso-height-percent:0;mso-width-relative:margin;mso-height-relative:margin;v-text-anchor:middle" o:gfxdata="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" filled="f" fillcolor="#4f81bd [3204]" stroked="f" strokecolor="black [3213]">
+              <v:rect id="Rectangle 11" o:spid="_x0000_s1031" style="position:absolute;left:0;text-align:left;margin-left:-70.1pt;margin-top:16.75pt;width:465.6pt;height:157.65pt;z-index:251669504;visibility:visible;mso-wrap-style:square;mso-width-percent:0;mso-height-percent:0;mso-wrap-distance-left:9pt;mso-wrap-distance-top:0;mso-wrap-distance-right:9pt;mso-wrap-distance-bottom:0;mso-position-horizontal:absolute;mso-position-horizontal-relative:text;mso-position-vertical:absolute;mso-position-vertical-relative:text;mso-width-percent:0;mso-height-percent:0;mso-width-relative:margin;mso-height-relative:margin;v-text-anchor:middle" o:gfxdata="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" filled="f" fillcolor="#4f81bd [3204]" stroked="f" strokecolor="black [3213]">
                 <v:shadow color="#eeece1 [3214]"/>
                 <v:textbox>
                   <w:txbxContent>
@@ -2207,19 +2124,7 @@
                           <w:sz w:val="56"/>
                           <w:szCs w:val="56"/>
                         </w:rPr>
-                        <w:t>Les outils</w:t>
-                      </w:r>
-                      <w:bookmarkStart w:id="1" w:name="_GoBack"/>
-                      <w:bookmarkEnd w:id="1"/>
-                      <w:r>
-                        <w:rPr>
-                          <w:rFonts w:ascii="Verdana" w:hAnsi="Verdana" w:cs="Verdana"/>
-                          <w:color w:val="333399"/>
-                          <w:kern w:val="24"/>
-                          <w:sz w:val="56"/>
-                          <w:szCs w:val="56"/>
-                        </w:rPr>
-                        <w:t xml:space="preserve"> </w:t>
+                        <w:t xml:space="preserve">Les outils </w:t>
                       </w:r>
                       <w:proofErr w:type="spellStart"/>
                       <w:r>
@@ -2277,8 +2182,18 @@
         <w:jc w:val="center"/>
       </w:pPr>
     </w:p>
+    <w:p>
+      <w:pPr>
+        <w:jc w:val="center"/>
+      </w:pPr>
+    </w:p>
+    <w:p>
+      <w:pPr>
+        <w:jc w:val="center"/>
+      </w:pPr>
+    </w:p>
     <w:sectPr>
-      <w:pgSz w:w="10036" w:h="14402" w:code="13"/>
+      <w:pgSz w:w="9356" w:h="13608" w:code="13"/>
       <w:pgMar w:top="1418" w:right="1418" w:bottom="1418" w:left="1418" w:header="709" w:footer="709" w:gutter="0"/>
       <w:cols w:space="708"/>
       <w:docGrid w:linePitch="360"/>

</xml_diff>